<commit_message>
Updates the TRF report
</commit_message>
<xml_diff>
--- a/example/test_case/VMAT1Arc/VMAT TRF Report.docx
+++ b/example/test_case/VMAT1Arc/VMAT TRF Report.docx
@@ -152,7 +152,13 @@
         <w:t>ax. num of Arc: 1</w:t>
       </w:r>
     </w:p>
-    <w:p/>
+    <w:p>
+      <w:pPr>
+        <w:rPr>
+          <w:rFonts w:hint="eastAsia"/>
+        </w:rPr>
+      </w:pPr>
+    </w:p>
     <w:p>
       <w:pPr>
         <w:rPr>
@@ -164,21 +170,7 @@
           <w:noProof/>
           <w:highlight w:val="yellow"/>
         </w:rPr>
-        <w:t xml:space="preserve">Inspired by </w:t>
-      </w:r>
-      <w:r>
-        <w:rPr>
-          <w:noProof/>
-          <w:highlight w:val="yellow"/>
-        </w:rPr>
-        <w:t>Park, J. M.</w:t>
-      </w:r>
-      <w:r>
-        <w:rPr>
-          <w:noProof/>
-          <w:highlight w:val="yellow"/>
-        </w:rPr>
-        <w:t xml:space="preserve">, they </w:t>
+        <w:t xml:space="preserve">Inspired by Park, J. M., they </w:t>
       </w:r>
       <w:r>
         <w:rPr>
@@ -278,7 +270,6 @@
         </w:numPr>
         <w:ind w:firstLineChars="0"/>
         <w:rPr>
-          <w:rFonts w:hint="eastAsia"/>
           <w:noProof/>
         </w:rPr>
       </w:pPr>
@@ -396,9 +387,6 @@
     <w:p>
       <w:pPr>
         <w:jc w:val="center"/>
-        <w:rPr>
-          <w:rFonts w:hint="eastAsia"/>
-        </w:rPr>
       </w:pPr>
       <w:r>
         <w:rPr>
@@ -447,6 +435,75 @@
           </wp:inline>
         </w:drawing>
       </w:r>
+    </w:p>
+    <w:p>
+      <w:pPr>
+        <w:jc w:val="left"/>
+        <w:rPr>
+          <w:rFonts w:hint="eastAsia"/>
+          <w:b/>
+          <w:bCs/>
+          <w:u w:val="single"/>
+        </w:rPr>
+      </w:pPr>
+      <w:r>
+        <w:rPr>
+          <w:b/>
+          <w:bCs/>
+          <w:u w:val="single"/>
+        </w:rPr>
+        <w:t xml:space="preserve">We aim to use </w:t>
+      </w:r>
+      <w:proofErr w:type="spellStart"/>
+      <w:r>
+        <w:rPr>
+          <w:b/>
+          <w:bCs/>
+          <w:u w:val="single"/>
+        </w:rPr>
+        <w:t>RTPlan</w:t>
+      </w:r>
+      <w:proofErr w:type="spellEnd"/>
+      <w:r>
+        <w:rPr>
+          <w:b/>
+          <w:bCs/>
+          <w:u w:val="single"/>
+        </w:rPr>
+        <w:t xml:space="preserve"> DICOM to estimate the gantry speed, MLC speed, acceleration and dose rate during t</w:t>
+      </w:r>
+      <w:r>
+        <w:rPr>
+          <w:b/>
+          <w:bCs/>
+          <w:u w:val="single"/>
+        </w:rPr>
+        <w:t xml:space="preserve">he delivery. But the difference between PLAN DICOM and TRF indicates the estimate </w:t>
+      </w:r>
+      <w:r>
+        <w:rPr>
+          <w:b/>
+          <w:bCs/>
+          <w:u w:val="single"/>
+        </w:rPr>
+        <w:t xml:space="preserve">for MLC speed, gantry speed </w:t>
+      </w:r>
+      <w:r>
+        <w:rPr>
+          <w:b/>
+          <w:bCs/>
+          <w:u w:val="single"/>
+        </w:rPr>
+        <w:t>is far away from the reality.</w:t>
+      </w:r>
+    </w:p>
+    <w:p>
+      <w:pPr>
+        <w:jc w:val="center"/>
+        <w:rPr>
+          <w:rFonts w:hint="eastAsia"/>
+        </w:rPr>
+      </w:pPr>
     </w:p>
     <w:p>
       <w:pPr>
@@ -564,13 +621,19 @@
         </w:rPr>
         <w:t>Check time interval between control points (estimated from DICOM VS. Delivery)</w:t>
       </w:r>
+      <w:r>
+        <w:rPr>
+          <w:b/>
+          <w:bCs/>
+        </w:rPr>
+        <w:t xml:space="preserve">. </w:t>
+      </w:r>
     </w:p>
     <w:p>
       <w:pPr>
         <w:pStyle w:val="a3"/>
         <w:ind w:left="360" w:firstLineChars="0" w:firstLine="0"/>
         <w:rPr>
-          <w:rFonts w:hint="eastAsia"/>
           <w:b/>
           <w:bCs/>
         </w:rPr>
@@ -635,13 +698,33 @@
     <w:p>
       <w:pPr>
         <w:pStyle w:val="a3"/>
+        <w:ind w:left="360" w:firstLineChars="0" w:firstLine="0"/>
+        <w:rPr>
+          <w:b/>
+          <w:bCs/>
+        </w:rPr>
+      </w:pPr>
+    </w:p>
+    <w:p>
+      <w:pPr>
+        <w:pStyle w:val="a3"/>
+        <w:ind w:left="360" w:firstLineChars="0" w:firstLine="0"/>
+        <w:rPr>
+          <w:rFonts w:hint="eastAsia"/>
+          <w:b/>
+          <w:bCs/>
+        </w:rPr>
+      </w:pPr>
+    </w:p>
+    <w:p>
+      <w:pPr>
+        <w:pStyle w:val="a3"/>
         <w:numPr>
           <w:ilvl w:val="0"/>
           <w:numId w:val="3"/>
         </w:numPr>
         <w:ind w:firstLineChars="0"/>
         <w:rPr>
-          <w:rFonts w:hint="eastAsia"/>
           <w:b/>
           <w:bCs/>
         </w:rPr>
@@ -668,6 +751,38 @@
         </w:rPr>
         <w:t>)</w:t>
       </w:r>
+      <w:r>
+        <w:rPr>
+          <w:b/>
+          <w:bCs/>
+        </w:rPr>
+        <w:t>. Though gantry speed exists negative, the dose rate is 0 in this gantry position.</w:t>
+      </w:r>
+      <w:r>
+        <w:rPr>
+          <w:b/>
+          <w:bCs/>
+        </w:rPr>
+        <w:t xml:space="preserve"> </w:t>
+      </w:r>
+      <w:proofErr w:type="gramStart"/>
+      <w:r>
+        <w:rPr>
+          <w:b/>
+          <w:bCs/>
+        </w:rPr>
+        <w:t>So</w:t>
+      </w:r>
+      <w:proofErr w:type="gramEnd"/>
+      <w:r>
+        <w:rPr>
+          <w:b/>
+          <w:bCs/>
+        </w:rPr>
+        <w:t xml:space="preserve"> it won’t influence the final delivery dose.</w:t>
+      </w:r>
+      <w:bookmarkStart w:id="0" w:name="_GoBack"/>
+      <w:bookmarkEnd w:id="0"/>
     </w:p>
     <w:p>
       <w:pPr>
@@ -734,25 +849,35 @@
           </wp:inline>
         </w:drawing>
       </w:r>
-      <w:bookmarkStart w:id="0" w:name="_GoBack"/>
-      <w:bookmarkEnd w:id="0"/>
     </w:p>
     <w:p>
       <w:pPr>
         <w:pStyle w:val="a3"/>
         <w:ind w:left="360" w:firstLineChars="0" w:firstLine="0"/>
         <w:rPr>
-          <w:b/>
-          <w:bCs/>
-        </w:rPr>
-      </w:pPr>
-      <w:r>
-        <w:rPr>
-          <w:rFonts w:hint="eastAsia"/>
-          <w:b/>
-          <w:bCs/>
-          <w:noProof/>
-        </w:rPr>
+          <w:rFonts w:hint="eastAsia"/>
+          <w:b/>
+          <w:bCs/>
+        </w:rPr>
+      </w:pPr>
+    </w:p>
+    <w:p>
+      <w:pPr>
+        <w:pStyle w:val="a3"/>
+        <w:ind w:left="360" w:firstLineChars="0" w:firstLine="0"/>
+        <w:rPr>
+          <w:b/>
+          <w:bCs/>
+        </w:rPr>
+      </w:pPr>
+      <w:r>
+        <w:rPr>
+          <w:rFonts w:hint="eastAsia"/>
+          <w:b/>
+          <w:bCs/>
+          <w:noProof/>
+        </w:rPr>
+        <w:lastRenderedPageBreak/>
         <w:drawing>
           <wp:inline distT="0" distB="0" distL="0" distR="0">
             <wp:extent cx="5821313" cy="2093078"/>
@@ -808,19 +933,17 @@
         <w:pStyle w:val="a3"/>
         <w:ind w:left="360" w:firstLineChars="0" w:firstLine="0"/>
         <w:rPr>
-          <w:rFonts w:hint="eastAsia"/>
-          <w:b/>
-          <w:bCs/>
-        </w:rPr>
-      </w:pPr>
-      <w:r>
-        <w:rPr>
-          <w:rFonts w:hint="eastAsia"/>
-          <w:b/>
-          <w:bCs/>
-          <w:noProof/>
-        </w:rPr>
-        <w:lastRenderedPageBreak/>
+          <w:b/>
+          <w:bCs/>
+        </w:rPr>
+      </w:pPr>
+      <w:r>
+        <w:rPr>
+          <w:rFonts w:hint="eastAsia"/>
+          <w:b/>
+          <w:bCs/>
+          <w:noProof/>
+        </w:rPr>
         <w:drawing>
           <wp:inline distT="0" distB="0" distL="0" distR="0">
             <wp:extent cx="5740107" cy="2201794"/>
@@ -878,7 +1001,7 @@
           <w:ilvl w:val="0"/>
           <w:numId w:val="3"/>
         </w:numPr>
-        <w:ind w:firstLineChars="0" w:firstLine="0"/>
+        <w:ind w:firstLineChars="0"/>
         <w:rPr>
           <w:b/>
           <w:bCs/>
@@ -897,56 +1020,133 @@
           <w:b/>
           <w:bCs/>
         </w:rPr>
-        <w:t xml:space="preserve">heck </w:t>
-      </w:r>
-      <w:r>
-        <w:rPr>
-          <w:b/>
-          <w:bCs/>
-        </w:rPr>
-        <w:t>MLC speed</w:t>
-      </w:r>
-      <w:r>
-        <w:rPr>
-          <w:b/>
-          <w:bCs/>
-        </w:rPr>
-        <w:t xml:space="preserve"> </w:t>
-      </w:r>
-      <w:r>
-        <w:rPr>
-          <w:b/>
-          <w:bCs/>
-        </w:rPr>
-        <w:t>between</w:t>
-      </w:r>
-      <w:r>
-        <w:rPr>
-          <w:b/>
-          <w:bCs/>
-        </w:rPr>
-        <w:t xml:space="preserve"> </w:t>
-      </w:r>
-      <w:r>
-        <w:rPr>
-          <w:b/>
-          <w:bCs/>
-        </w:rPr>
-        <w:t xml:space="preserve">2 </w:t>
-      </w:r>
-      <w:r>
-        <w:rPr>
-          <w:b/>
-          <w:bCs/>
-        </w:rPr>
-        <w:t>control points</w:t>
-      </w:r>
-      <w:r>
-        <w:rPr>
-          <w:b/>
-          <w:bCs/>
-        </w:rPr>
-        <w:t xml:space="preserve"> (from TRF</w:t>
+        <w:t xml:space="preserve">heck average </w:t>
+      </w:r>
+      <w:r>
+        <w:rPr>
+          <w:rFonts w:hint="eastAsia"/>
+          <w:b/>
+          <w:bCs/>
+        </w:rPr>
+        <w:t>dose</w:t>
+      </w:r>
+      <w:r>
+        <w:rPr>
+          <w:b/>
+          <w:bCs/>
+        </w:rPr>
+        <w:t xml:space="preserve"> rate</w:t>
+      </w:r>
+      <w:r>
+        <w:rPr>
+          <w:b/>
+          <w:bCs/>
+        </w:rPr>
+        <w:t xml:space="preserve"> between control points (estimated from time interval</w:t>
+      </w:r>
+      <w:r>
+        <w:rPr>
+          <w:b/>
+          <w:bCs/>
+        </w:rPr>
+        <w:t>)</w:t>
+      </w:r>
+    </w:p>
+    <w:p>
+      <w:pPr>
+        <w:pStyle w:val="a3"/>
+        <w:ind w:left="360" w:firstLineChars="0" w:firstLine="0"/>
+        <w:rPr>
+          <w:rFonts w:hint="eastAsia"/>
+          <w:b/>
+          <w:bCs/>
+        </w:rPr>
+      </w:pPr>
+      <w:r>
+        <w:rPr>
+          <w:rFonts w:hint="eastAsia"/>
+          <w:b/>
+          <w:bCs/>
+          <w:noProof/>
+        </w:rPr>
+        <w:drawing>
+          <wp:inline distT="0" distB="0" distL="0" distR="0">
+            <wp:extent cx="5779348" cy="2230502"/>
+            <wp:effectExtent l="0" t="0" r="0" b="0"/>
+            <wp:docPr id="5" name="图片 5"/>
+            <wp:cNvGraphicFramePr>
+              <a:graphicFrameLocks xmlns:a="http://schemas.openxmlformats.org/drawingml/2006/main" noChangeAspect="1"/>
+            </wp:cNvGraphicFramePr>
+            <a:graphic xmlns:a="http://schemas.openxmlformats.org/drawingml/2006/main">
+              <a:graphicData uri="http://schemas.openxmlformats.org/drawingml/2006/picture">
+                <pic:pic xmlns:pic="http://schemas.openxmlformats.org/drawingml/2006/picture">
+                  <pic:nvPicPr>
+                    <pic:cNvPr id="5" name="DoseRate_Difference_per_CP(Machine VS Plan).tif"/>
+                    <pic:cNvPicPr/>
+                  </pic:nvPicPr>
+                  <pic:blipFill rotWithShape="1">
+                    <a:blip r:embed="rId14">
+                      <a:extLst>
+                        <a:ext uri="{28A0092B-C50C-407E-A947-70E740481C1C}">
+                          <a14:useLocalDpi xmlns:a14="http://schemas.microsoft.com/office/drawing/2010/main" val="0"/>
+                        </a:ext>
+                      </a:extLst>
+                    </a:blip>
+                    <a:srcRect l="8669" t="4038" r="8063"/>
+                    <a:stretch/>
+                  </pic:blipFill>
+                  <pic:spPr bwMode="auto">
+                    <a:xfrm>
+                      <a:off x="0" y="0"/>
+                      <a:ext cx="5819788" cy="2246110"/>
+                    </a:xfrm>
+                    <a:prstGeom prst="rect">
+                      <a:avLst/>
+                    </a:prstGeom>
+                    <a:ln>
+                      <a:noFill/>
+                    </a:ln>
+                    <a:extLst>
+                      <a:ext uri="{53640926-AAD7-44D8-BBD7-CCE9431645EC}">
+                        <a14:shadowObscured xmlns:a14="http://schemas.microsoft.com/office/drawing/2010/main"/>
+                      </a:ext>
+                    </a:extLst>
+                  </pic:spPr>
+                </pic:pic>
+              </a:graphicData>
+            </a:graphic>
+          </wp:inline>
+        </w:drawing>
+      </w:r>
+    </w:p>
+    <w:p>
+      <w:pPr>
+        <w:pStyle w:val="a3"/>
+        <w:numPr>
+          <w:ilvl w:val="0"/>
+          <w:numId w:val="3"/>
+        </w:numPr>
+        <w:ind w:firstLineChars="0"/>
+        <w:rPr>
+          <w:rFonts w:hint="eastAsia"/>
+          <w:b/>
+          <w:bCs/>
+        </w:rPr>
+      </w:pPr>
+      <w:r>
+        <w:rPr>
+          <w:rFonts w:hint="eastAsia"/>
+          <w:b/>
+          <w:bCs/>
+        </w:rPr>
+        <w:t>C</w:t>
+      </w:r>
+      <w:r>
+        <w:rPr>
+          <w:b/>
+          <w:bCs/>
+        </w:rPr>
+        <w:t>heck MLC speed between 2 control points (from TRF</w:t>
       </w:r>
       <w:r>
         <w:rPr>
@@ -968,7 +1168,6 @@
         <w:pStyle w:val="a3"/>
         <w:ind w:left="360" w:firstLineChars="0" w:firstLine="0"/>
         <w:rPr>
-          <w:rFonts w:hint="eastAsia"/>
           <w:b/>
           <w:bCs/>
         </w:rPr>
@@ -996,7 +1195,7 @@
                     <pic:cNvPicPr/>
                   </pic:nvPicPr>
                   <pic:blipFill rotWithShape="1">
-                    <a:blip r:embed="rId14">
+                    <a:blip r:embed="rId15">
                       <a:extLst>
                         <a:ext uri="{28A0092B-C50C-407E-A947-70E740481C1C}">
                           <a14:useLocalDpi xmlns:a14="http://schemas.microsoft.com/office/drawing/2010/main" val="0"/>
@@ -1045,6 +1244,7 @@
           <w:bCs/>
           <w:noProof/>
         </w:rPr>
+        <w:lastRenderedPageBreak/>
         <w:drawing>
           <wp:inline distT="0" distB="0" distL="0" distR="0">
             <wp:extent cx="6485369" cy="2056321"/>
@@ -1061,7 +1261,7 @@
                     <pic:cNvPicPr/>
                   </pic:nvPicPr>
                   <pic:blipFill rotWithShape="1">
-                    <a:blip r:embed="rId15">
+                    <a:blip r:embed="rId16">
                       <a:extLst>
                         <a:ext uri="{28A0092B-C50C-407E-A947-70E740481C1C}">
                           <a14:useLocalDpi xmlns:a14="http://schemas.microsoft.com/office/drawing/2010/main" val="0"/>
@@ -1101,6 +1301,7 @@
         <w:ind w:left="360" w:firstLineChars="0" w:firstLine="0"/>
         <w:jc w:val="center"/>
         <w:rPr>
+          <w:rFonts w:hint="eastAsia"/>
           <w:b/>
           <w:bCs/>
         </w:rPr>
@@ -1127,7 +1328,7 @@
                     <pic:cNvPicPr/>
                   </pic:nvPicPr>
                   <pic:blipFill>
-                    <a:blip r:embed="rId16">
+                    <a:blip r:embed="rId17">
                       <a:extLst>
                         <a:ext uri="{28A0092B-C50C-407E-A947-70E740481C1C}">
                           <a14:useLocalDpi xmlns:a14="http://schemas.microsoft.com/office/drawing/2010/main" val="0"/>
@@ -1156,6 +1357,15 @@
     </w:p>
     <w:p>
       <w:pPr>
+        <w:rPr>
+          <w:rFonts w:hint="eastAsia"/>
+          <w:b/>
+          <w:bCs/>
+        </w:rPr>
+      </w:pPr>
+    </w:p>
+    <w:p>
+      <w:pPr>
         <w:pStyle w:val="a3"/>
         <w:ind w:left="360" w:firstLineChars="0" w:firstLine="0"/>
         <w:rPr>
@@ -1163,6 +1373,21 @@
           <w:bCs/>
         </w:rPr>
       </w:pPr>
+      <w:r>
+        <w:rPr>
+          <w:rFonts w:hint="eastAsia"/>
+          <w:b/>
+          <w:bCs/>
+        </w:rPr>
+        <w:t>R</w:t>
+      </w:r>
+      <w:r>
+        <w:rPr>
+          <w:b/>
+          <w:bCs/>
+        </w:rPr>
+        <w:t>eference</w:t>
+      </w:r>
     </w:p>
     <w:p>
       <w:pPr>
@@ -1173,21 +1398,6 @@
           <w:bCs/>
         </w:rPr>
       </w:pPr>
-      <w:r>
-        <w:rPr>
-          <w:rFonts w:hint="eastAsia"/>
-          <w:b/>
-          <w:bCs/>
-        </w:rPr>
-        <w:t>R</w:t>
-      </w:r>
-      <w:r>
-        <w:rPr>
-          <w:b/>
-          <w:bCs/>
-        </w:rPr>
-        <w:t>eference</w:t>
-      </w:r>
     </w:p>
     <w:p>
       <w:pPr>
@@ -1198,24 +1408,12 @@
           <w:bCs/>
         </w:rPr>
       </w:pPr>
-    </w:p>
-    <w:p>
-      <w:pPr>
-        <w:pStyle w:val="a3"/>
-        <w:ind w:left="360" w:firstLineChars="0" w:firstLine="0"/>
-        <w:rPr>
-          <w:rFonts w:hint="eastAsia"/>
-          <w:b/>
-          <w:bCs/>
-        </w:rPr>
-      </w:pPr>
-      <w:r>
-        <w:rPr>
-          <w:rFonts w:hint="eastAsia"/>
-          <w:b/>
-          <w:bCs/>
-        </w:rPr>
-        <w:lastRenderedPageBreak/>
+      <w:r>
+        <w:rPr>
+          <w:rFonts w:hint="eastAsia"/>
+          <w:b/>
+          <w:bCs/>
+        </w:rPr>
         <w:t>[</w:t>
       </w:r>
       <w:r>
@@ -1785,6 +1983,7 @@
     <w:lsdException w:name="HTML Sample" w:semiHidden="1" w:unhideWhenUsed="1"/>
     <w:lsdException w:name="HTML Typewriter" w:semiHidden="1" w:unhideWhenUsed="1"/>
     <w:lsdException w:name="HTML Variable" w:semiHidden="1" w:unhideWhenUsed="1"/>
+    <w:lsdException w:name="Normal Table" w:semiHidden="1" w:unhideWhenUsed="1"/>
     <w:lsdException w:name="annotation subject" w:semiHidden="1" w:unhideWhenUsed="1"/>
     <w:lsdException w:name="No List" w:semiHidden="1" w:unhideWhenUsed="1"/>
     <w:lsdException w:name="Outline List 1" w:semiHidden="1" w:unhideWhenUsed="1"/>
@@ -1830,9 +2029,11 @@
     <w:lsdException w:name="Table Subtle 1" w:semiHidden="1" w:unhideWhenUsed="1"/>
     <w:lsdException w:name="Table Subtle 2" w:semiHidden="1" w:unhideWhenUsed="1"/>
     <w:lsdException w:name="Table Web 1" w:semiHidden="1" w:unhideWhenUsed="1"/>
+    <w:lsdException w:name="Table Web 2" w:semiHidden="1" w:unhideWhenUsed="1"/>
     <w:lsdException w:name="Table Web 3" w:semiHidden="1" w:unhideWhenUsed="1"/>
     <w:lsdException w:name="Balloon Text" w:semiHidden="1" w:unhideWhenUsed="1"/>
     <w:lsdException w:name="Table Grid" w:uiPriority="39"/>
+    <w:lsdException w:name="Table Theme" w:semiHidden="1" w:unhideWhenUsed="1"/>
     <w:lsdException w:name="Placeholder Text" w:semiHidden="1"/>
     <w:lsdException w:name="No Spacing" w:uiPriority="1" w:qFormat="1"/>
     <w:lsdException w:name="Light Shading" w:uiPriority="60"/>

</xml_diff>

<commit_message>
add a ppt for decode MLC positions
</commit_message>
<xml_diff>
--- a/example/test_case/VMAT1Arc/VMAT TRF Report.docx
+++ b/example/test_case/VMAT1Arc/VMAT TRF Report.docx
@@ -15,23 +15,7 @@
           <w:b/>
           <w:bCs/>
         </w:rPr>
-        <w:t xml:space="preserve">VMAT </w:t>
-      </w:r>
-      <w:proofErr w:type="gramStart"/>
-      <w:r>
-        <w:rPr>
-          <w:b/>
-          <w:bCs/>
-        </w:rPr>
-        <w:t>TRF(</w:t>
-      </w:r>
-      <w:proofErr w:type="gramEnd"/>
-      <w:r>
-        <w:rPr>
-          <w:b/>
-          <w:bCs/>
-        </w:rPr>
-        <w:t xml:space="preserve">Treatment Delivery System) file analysis with </w:t>
+        <w:t xml:space="preserve">VMAT TRF(Treatment Delivery System) file analysis with </w:t>
       </w:r>
       <w:proofErr w:type="spellStart"/>
       <w:r>
@@ -152,13 +136,7 @@
         <w:t>ax. num of Arc: 1</w:t>
       </w:r>
     </w:p>
-    <w:p>
-      <w:pPr>
-        <w:rPr>
-          <w:rFonts w:hint="eastAsia"/>
-        </w:rPr>
-      </w:pPr>
-    </w:p>
+    <w:p/>
     <w:p>
       <w:pPr>
         <w:rPr>
@@ -440,7 +418,6 @@
       <w:pPr>
         <w:jc w:val="left"/>
         <w:rPr>
-          <w:rFonts w:hint="eastAsia"/>
           <w:b/>
           <w:bCs/>
           <w:u w:val="single"/>
@@ -500,9 +477,6 @@
     <w:p>
       <w:pPr>
         <w:jc w:val="center"/>
-        <w:rPr>
-          <w:rFonts w:hint="eastAsia"/>
-        </w:rPr>
       </w:pPr>
     </w:p>
     <w:p>
@@ -710,7 +684,6 @@
         <w:pStyle w:val="a3"/>
         <w:ind w:left="360" w:firstLineChars="0" w:firstLine="0"/>
         <w:rPr>
-          <w:rFonts w:hint="eastAsia"/>
           <w:b/>
           <w:bCs/>
         </w:rPr>
@@ -763,26 +736,8 @@
           <w:b/>
           <w:bCs/>
         </w:rPr>
-        <w:t xml:space="preserve"> </w:t>
-      </w:r>
-      <w:proofErr w:type="gramStart"/>
-      <w:r>
-        <w:rPr>
-          <w:b/>
-          <w:bCs/>
-        </w:rPr>
-        <w:t>So</w:t>
-      </w:r>
-      <w:proofErr w:type="gramEnd"/>
-      <w:r>
-        <w:rPr>
-          <w:b/>
-          <w:bCs/>
-        </w:rPr>
-        <w:t xml:space="preserve"> it won’t influence the final delivery dose.</w:t>
-      </w:r>
-      <w:bookmarkStart w:id="0" w:name="_GoBack"/>
-      <w:bookmarkEnd w:id="0"/>
+        <w:t xml:space="preserve"> So it won’t influence the final delivery dose.</w:t>
+      </w:r>
     </w:p>
     <w:p>
       <w:pPr>
@@ -855,7 +810,6 @@
         <w:pStyle w:val="a3"/>
         <w:ind w:left="360" w:firstLineChars="0" w:firstLine="0"/>
         <w:rPr>
-          <w:rFonts w:hint="eastAsia"/>
           <w:b/>
           <w:bCs/>
         </w:rPr>
@@ -1057,7 +1011,6 @@
         <w:pStyle w:val="a3"/>
         <w:ind w:left="360" w:firstLineChars="0" w:firstLine="0"/>
         <w:rPr>
-          <w:rFonts w:hint="eastAsia"/>
           <w:b/>
           <w:bCs/>
         </w:rPr>
@@ -1128,7 +1081,6 @@
         </w:numPr>
         <w:ind w:firstLineChars="0"/>
         <w:rPr>
-          <w:rFonts w:hint="eastAsia"/>
           <w:b/>
           <w:bCs/>
         </w:rPr>
@@ -1301,7 +1253,6 @@
         <w:ind w:left="360" w:firstLineChars="0" w:firstLine="0"/>
         <w:jc w:val="center"/>
         <w:rPr>
-          <w:rFonts w:hint="eastAsia"/>
           <w:b/>
           <w:bCs/>
         </w:rPr>
@@ -1358,11 +1309,35 @@
     <w:p>
       <w:pPr>
         <w:rPr>
+          <w:b/>
+          <w:bCs/>
+        </w:rPr>
+      </w:pPr>
+    </w:p>
+    <w:p>
+      <w:pPr>
+        <w:pStyle w:val="a3"/>
+        <w:ind w:left="360" w:firstLineChars="0" w:firstLine="0"/>
+        <w:rPr>
+          <w:b/>
+          <w:bCs/>
+        </w:rPr>
+      </w:pPr>
+      <w:r>
+        <w:rPr>
           <w:rFonts w:hint="eastAsia"/>
           <w:b/>
           <w:bCs/>
         </w:rPr>
-      </w:pPr>
+        <w:t>R</w:t>
+      </w:r>
+      <w:r>
+        <w:rPr>
+          <w:b/>
+          <w:bCs/>
+        </w:rPr>
+        <w:t>eference</w:t>
+      </w:r>
     </w:p>
     <w:p>
       <w:pPr>
@@ -1373,39 +1348,17 @@
           <w:bCs/>
         </w:rPr>
       </w:pPr>
-      <w:r>
-        <w:rPr>
-          <w:rFonts w:hint="eastAsia"/>
-          <w:b/>
-          <w:bCs/>
-        </w:rPr>
-        <w:t>R</w:t>
-      </w:r>
-      <w:r>
-        <w:rPr>
-          <w:b/>
-          <w:bCs/>
-        </w:rPr>
-        <w:t>eference</w:t>
-      </w:r>
     </w:p>
     <w:p>
       <w:pPr>
         <w:pStyle w:val="a3"/>
         <w:ind w:left="360" w:firstLineChars="0" w:firstLine="0"/>
         <w:rPr>
-          <w:b/>
-          <w:bCs/>
-        </w:rPr>
-      </w:pPr>
-    </w:p>
-    <w:p>
-      <w:pPr>
-        <w:pStyle w:val="a3"/>
-        <w:ind w:left="360" w:firstLineChars="0" w:firstLine="0"/>
-        <w:rPr>
-          <w:b/>
-          <w:bCs/>
+          <w:rFonts w:ascii="Arial" w:hAnsi="Arial" w:cs="Arial"/>
+          <w:color w:val="222222"/>
+          <w:sz w:val="20"/>
+          <w:szCs w:val="20"/>
+          <w:shd w:val="clear" w:color="auto" w:fill="FFFFFF"/>
         </w:rPr>
       </w:pPr>
       <w:r>
@@ -1487,6 +1440,451 @@
         </w:rPr>
         <w:t>(23), 7315.</w:t>
       </w:r>
+    </w:p>
+    <w:p>
+      <w:pPr>
+        <w:pStyle w:val="a3"/>
+        <w:ind w:left="360" w:firstLineChars="0" w:firstLine="0"/>
+      </w:pPr>
+    </w:p>
+    <w:p>
+      <w:pPr>
+        <w:pStyle w:val="a3"/>
+        <w:ind w:left="360" w:firstLineChars="0" w:firstLine="0"/>
+      </w:pPr>
+    </w:p>
+    <w:p>
+      <w:pPr>
+        <w:pStyle w:val="a3"/>
+        <w:ind w:left="360" w:firstLineChars="0" w:firstLine="0"/>
+      </w:pPr>
+    </w:p>
+    <w:p>
+      <w:pPr>
+        <w:rPr>
+          <w:b/>
+          <w:bCs/>
+        </w:rPr>
+      </w:pPr>
+      <w:r>
+        <w:rPr>
+          <w:rFonts w:hint="eastAsia"/>
+          <w:b/>
+          <w:bCs/>
+        </w:rPr>
+        <w:t>N</w:t>
+      </w:r>
+      <w:r>
+        <w:rPr>
+          <w:b/>
+          <w:bCs/>
+        </w:rPr>
+        <w:t>ext Plan</w:t>
+      </w:r>
+    </w:p>
+    <w:p>
+      <w:pPr>
+        <w:rPr>
+          <w:b/>
+          <w:bCs/>
+        </w:rPr>
+      </w:pPr>
+    </w:p>
+    <w:p>
+      <w:pPr>
+        <w:pStyle w:val="a3"/>
+        <w:numPr>
+          <w:ilvl w:val="0"/>
+          <w:numId w:val="4"/>
+        </w:numPr>
+        <w:ind w:firstLineChars="0"/>
+        <w:rPr>
+          <w:b/>
+          <w:bCs/>
+          <w:sz w:val="22"/>
+          <w:szCs w:val="24"/>
+        </w:rPr>
+      </w:pPr>
+      <w:r>
+        <w:rPr>
+          <w:b/>
+          <w:bCs/>
+          <w:sz w:val="22"/>
+          <w:szCs w:val="24"/>
+        </w:rPr>
+        <w:t>To ensure the current MATLAB code compatible to 2,3,4 Arcs in Monaco TPS (MoreThan2Arcs)</w:t>
+      </w:r>
+    </w:p>
+    <w:p>
+      <w:pPr>
+        <w:pStyle w:val="a3"/>
+        <w:numPr>
+          <w:ilvl w:val="0"/>
+          <w:numId w:val="4"/>
+        </w:numPr>
+        <w:ind w:firstLineChars="0"/>
+        <w:rPr>
+          <w:b/>
+          <w:bCs/>
+          <w:sz w:val="22"/>
+          <w:szCs w:val="24"/>
+        </w:rPr>
+      </w:pPr>
+      <w:r>
+        <w:rPr>
+          <w:b/>
+          <w:bCs/>
+          <w:sz w:val="22"/>
+          <w:szCs w:val="24"/>
+        </w:rPr>
+        <w:t>Variation of Time interval, Leaf Speed, Acceleration, Gantry Speed, Acceleration between TPS and TDS should be further researched (</w:t>
+      </w:r>
+      <w:proofErr w:type="spellStart"/>
+      <w:r>
+        <w:rPr>
+          <w:b/>
+          <w:bCs/>
+          <w:sz w:val="22"/>
+          <w:szCs w:val="24"/>
+        </w:rPr>
+        <w:t>TRF_LOG_Analysis</w:t>
+      </w:r>
+      <w:proofErr w:type="spellEnd"/>
+      <w:r>
+        <w:rPr>
+          <w:b/>
+          <w:bCs/>
+          <w:sz w:val="22"/>
+          <w:szCs w:val="24"/>
+        </w:rPr>
+        <w:t>)</w:t>
+      </w:r>
+      <w:r>
+        <w:rPr>
+          <w:b/>
+          <w:bCs/>
+          <w:sz w:val="22"/>
+          <w:szCs w:val="24"/>
+        </w:rPr>
+        <w:t xml:space="preserve"> -&gt; dig the MOSAIQ sequencer algorithm and integrity.</w:t>
+      </w:r>
+    </w:p>
+    <w:p>
+      <w:pPr>
+        <w:pStyle w:val="a3"/>
+        <w:numPr>
+          <w:ilvl w:val="0"/>
+          <w:numId w:val="4"/>
+        </w:numPr>
+        <w:ind w:firstLineChars="0"/>
+        <w:rPr>
+          <w:b/>
+          <w:bCs/>
+          <w:sz w:val="22"/>
+          <w:szCs w:val="24"/>
+        </w:rPr>
+      </w:pPr>
+      <w:r>
+        <w:rPr>
+          <w:b/>
+          <w:bCs/>
+          <w:sz w:val="22"/>
+          <w:szCs w:val="24"/>
+        </w:rPr>
+        <w:t xml:space="preserve">Unity fraction plan QA metrics statistics e.g. ATP for three sites </w:t>
+      </w:r>
+      <w:proofErr w:type="spellStart"/>
+      <w:r>
+        <w:rPr>
+          <w:b/>
+          <w:bCs/>
+          <w:sz w:val="22"/>
+          <w:szCs w:val="24"/>
+        </w:rPr>
+        <w:t>CAMSUnity</w:t>
+      </w:r>
+      <w:proofErr w:type="spellEnd"/>
+      <w:r>
+        <w:rPr>
+          <w:b/>
+          <w:bCs/>
+          <w:sz w:val="22"/>
+          <w:szCs w:val="24"/>
+        </w:rPr>
+        <w:t xml:space="preserve">, </w:t>
+      </w:r>
+      <w:proofErr w:type="spellStart"/>
+      <w:r>
+        <w:rPr>
+          <w:b/>
+          <w:bCs/>
+          <w:sz w:val="22"/>
+          <w:szCs w:val="24"/>
+        </w:rPr>
+        <w:t>SYSUCCUnity</w:t>
+      </w:r>
+      <w:proofErr w:type="spellEnd"/>
+      <w:r>
+        <w:rPr>
+          <w:b/>
+          <w:bCs/>
+          <w:sz w:val="22"/>
+          <w:szCs w:val="24"/>
+        </w:rPr>
+        <w:t xml:space="preserve">, </w:t>
+      </w:r>
+      <w:proofErr w:type="spellStart"/>
+      <w:r>
+        <w:rPr>
+          <w:b/>
+          <w:bCs/>
+          <w:sz w:val="22"/>
+          <w:szCs w:val="24"/>
+        </w:rPr>
+        <w:t>SDUnity</w:t>
+      </w:r>
+      <w:proofErr w:type="spellEnd"/>
+      <w:r>
+        <w:rPr>
+          <w:b/>
+          <w:bCs/>
+          <w:sz w:val="22"/>
+          <w:szCs w:val="24"/>
+        </w:rPr>
+        <w:t>.</w:t>
+      </w:r>
+      <w:r>
+        <w:rPr>
+          <w:b/>
+          <w:bCs/>
+          <w:sz w:val="22"/>
+          <w:szCs w:val="24"/>
+        </w:rPr>
+        <w:t xml:space="preserve"> (Elekta-Unity/QA metrics)</w:t>
+      </w:r>
+      <w:r>
+        <w:rPr>
+          <w:b/>
+          <w:bCs/>
+          <w:sz w:val="22"/>
+          <w:szCs w:val="24"/>
+        </w:rPr>
+        <w:t xml:space="preserve"> </w:t>
+      </w:r>
+    </w:p>
+    <w:p>
+      <w:pPr>
+        <w:pStyle w:val="a3"/>
+        <w:numPr>
+          <w:ilvl w:val="1"/>
+          <w:numId w:val="4"/>
+        </w:numPr>
+        <w:ind w:firstLineChars="0"/>
+        <w:rPr>
+          <w:b/>
+          <w:bCs/>
+        </w:rPr>
+      </w:pPr>
+      <w:r>
+        <w:rPr>
+          <w:b/>
+          <w:bCs/>
+        </w:rPr>
+        <w:t xml:space="preserve">E.g. Plan complexity increase, delivery time increase, Total MU increase; QA quality decrease </w:t>
+      </w:r>
+    </w:p>
+    <w:p>
+      <w:pPr>
+        <w:pStyle w:val="a3"/>
+        <w:numPr>
+          <w:ilvl w:val="1"/>
+          <w:numId w:val="4"/>
+        </w:numPr>
+        <w:ind w:firstLineChars="0"/>
+        <w:rPr>
+          <w:b/>
+          <w:bCs/>
+        </w:rPr>
+      </w:pPr>
+      <w:r>
+        <w:rPr>
+          <w:b/>
+          <w:bCs/>
+        </w:rPr>
+        <w:t>E.g. QA metrics like plan irregularity, plan modulation, aperture area * MU ……</w:t>
+      </w:r>
+    </w:p>
+    <w:p>
+      <w:pPr>
+        <w:pStyle w:val="a3"/>
+        <w:numPr>
+          <w:ilvl w:val="1"/>
+          <w:numId w:val="4"/>
+        </w:numPr>
+        <w:ind w:firstLineChars="0"/>
+        <w:rPr>
+          <w:b/>
+          <w:bCs/>
+        </w:rPr>
+      </w:pPr>
+      <w:r>
+        <w:rPr>
+          <w:b/>
+          <w:bCs/>
+        </w:rPr>
+        <w:t>E.g. Develop an independent tool for online adaptive plan QA results evaluation and prediction.</w:t>
+      </w:r>
+    </w:p>
+    <w:p>
+      <w:pPr>
+        <w:pStyle w:val="a3"/>
+        <w:ind w:left="360" w:firstLineChars="0" w:firstLine="0"/>
+        <w:rPr>
+          <w:rFonts w:ascii="Arial" w:hAnsi="Arial" w:cs="Arial"/>
+          <w:b/>
+          <w:bCs/>
+          <w:i/>
+          <w:iCs/>
+          <w:color w:val="000000"/>
+          <w:sz w:val="20"/>
+          <w:szCs w:val="20"/>
+          <w:shd w:val="clear" w:color="auto" w:fill="E3F3FF"/>
+        </w:rPr>
+      </w:pPr>
+      <w:r>
+        <w:rPr>
+          <w:b/>
+          <w:bCs/>
+          <w:highlight w:val="yellow"/>
+        </w:rPr>
+        <w:t>Salesforce Issues</w:t>
+      </w:r>
+      <w:r>
+        <w:rPr>
+          <w:b/>
+          <w:bCs/>
+        </w:rPr>
+        <w:t xml:space="preserve"> (</w:t>
+      </w:r>
+      <w:r>
+        <w:rPr>
+          <w:rFonts w:ascii="Arial" w:hAnsi="Arial" w:cs="Arial"/>
+          <w:b/>
+          <w:bCs/>
+          <w:i/>
+          <w:iCs/>
+          <w:color w:val="000000"/>
+          <w:sz w:val="20"/>
+          <w:szCs w:val="20"/>
+          <w:shd w:val="clear" w:color="auto" w:fill="E3F3FF"/>
+        </w:rPr>
+        <w:t xml:space="preserve">Unity </w:t>
+      </w:r>
+      <w:proofErr w:type="spellStart"/>
+      <w:r>
+        <w:rPr>
+          <w:rFonts w:ascii="Arial" w:hAnsi="Arial" w:cs="Arial"/>
+          <w:b/>
+          <w:bCs/>
+          <w:i/>
+          <w:iCs/>
+          <w:color w:val="000000"/>
+          <w:sz w:val="20"/>
+          <w:szCs w:val="20"/>
+          <w:shd w:val="clear" w:color="auto" w:fill="E3F3FF"/>
+        </w:rPr>
+        <w:t>monaco</w:t>
+      </w:r>
+      <w:proofErr w:type="spellEnd"/>
+      <w:r>
+        <w:rPr>
+          <w:rFonts w:ascii="Arial" w:hAnsi="Arial" w:cs="Arial"/>
+          <w:b/>
+          <w:bCs/>
+          <w:i/>
+          <w:iCs/>
+          <w:color w:val="000000"/>
+          <w:sz w:val="20"/>
+          <w:szCs w:val="20"/>
+          <w:shd w:val="clear" w:color="auto" w:fill="E3F3FF"/>
+        </w:rPr>
+        <w:t xml:space="preserve"> 5.40 increasing complexity of adapted plans</w:t>
+      </w:r>
+      <w:r>
+        <w:rPr>
+          <w:rFonts w:ascii="Arial" w:hAnsi="Arial" w:cs="Arial"/>
+          <w:b/>
+          <w:bCs/>
+          <w:i/>
+          <w:iCs/>
+          <w:color w:val="000000"/>
+          <w:sz w:val="20"/>
+          <w:szCs w:val="20"/>
+          <w:shd w:val="clear" w:color="auto" w:fill="E3F3FF"/>
+        </w:rPr>
+        <w:t>)</w:t>
+      </w:r>
+    </w:p>
+    <w:p>
+      <w:pPr>
+        <w:pStyle w:val="a3"/>
+        <w:numPr>
+          <w:ilvl w:val="0"/>
+          <w:numId w:val="4"/>
+        </w:numPr>
+        <w:ind w:firstLineChars="0"/>
+        <w:rPr>
+          <w:rFonts w:hint="eastAsia"/>
+          <w:b/>
+          <w:bCs/>
+        </w:rPr>
+      </w:pPr>
+      <w:r>
+        <w:rPr>
+          <w:b/>
+          <w:bCs/>
+        </w:rPr>
+        <w:t xml:space="preserve">Unity </w:t>
+      </w:r>
+      <w:r>
+        <w:rPr>
+          <w:rFonts w:hint="eastAsia"/>
+          <w:b/>
+          <w:bCs/>
+        </w:rPr>
+        <w:t>Virtual</w:t>
+      </w:r>
+      <w:r>
+        <w:rPr>
+          <w:b/>
+          <w:bCs/>
+        </w:rPr>
+        <w:t xml:space="preserve"> </w:t>
+      </w:r>
+      <w:r>
+        <w:rPr>
+          <w:rFonts w:hint="eastAsia"/>
+          <w:b/>
+          <w:bCs/>
+        </w:rPr>
+        <w:t>Leaf</w:t>
+      </w:r>
+      <w:r>
+        <w:rPr>
+          <w:b/>
+          <w:bCs/>
+        </w:rPr>
+        <w:t xml:space="preserve"> concept</w:t>
+      </w:r>
+      <w:r>
+        <w:rPr>
+          <w:b/>
+          <w:bCs/>
+        </w:rPr>
+        <w:t xml:space="preserve"> </w:t>
+      </w:r>
+      <w:bookmarkStart w:id="0" w:name="_GoBack"/>
+      <w:bookmarkEnd w:id="0"/>
     </w:p>
     <w:sectPr>
       <w:pgSz w:w="11906" w:h="16838"/>
@@ -1851,6 +2249,95 @@
       </w:pPr>
     </w:lvl>
   </w:abstractNum>
+  <w:abstractNum w:abstractNumId="3" w15:restartNumberingAfterBreak="0">
+    <w:nsid w:val="6D4B1575"/>
+    <w:multiLevelType w:val="hybridMultilevel"/>
+    <w:tmpl w:val="AC4A2C1A"/>
+    <w:lvl w:ilvl="0" w:tplc="F140D122">
+      <w:start w:val="1"/>
+      <w:numFmt w:val="decimal"/>
+      <w:lvlText w:val="%1."/>
+      <w:lvlJc w:val="left"/>
+      <w:pPr>
+        <w:ind w:left="360" w:hanging="360"/>
+      </w:pPr>
+      <w:rPr>
+        <w:rFonts w:hint="default"/>
+      </w:rPr>
+    </w:lvl>
+    <w:lvl w:ilvl="1" w:tplc="04090019">
+      <w:start w:val="1"/>
+      <w:numFmt w:val="lowerLetter"/>
+      <w:lvlText w:val="%2)"/>
+      <w:lvlJc w:val="left"/>
+      <w:pPr>
+        <w:ind w:left="840" w:hanging="420"/>
+      </w:pPr>
+    </w:lvl>
+    <w:lvl w:ilvl="2" w:tplc="0409001B" w:tentative="1">
+      <w:start w:val="1"/>
+      <w:numFmt w:val="lowerRoman"/>
+      <w:lvlText w:val="%3."/>
+      <w:lvlJc w:val="right"/>
+      <w:pPr>
+        <w:ind w:left="1260" w:hanging="420"/>
+      </w:pPr>
+    </w:lvl>
+    <w:lvl w:ilvl="3" w:tplc="0409000F" w:tentative="1">
+      <w:start w:val="1"/>
+      <w:numFmt w:val="decimal"/>
+      <w:lvlText w:val="%4."/>
+      <w:lvlJc w:val="left"/>
+      <w:pPr>
+        <w:ind w:left="1680" w:hanging="420"/>
+      </w:pPr>
+    </w:lvl>
+    <w:lvl w:ilvl="4" w:tplc="04090019" w:tentative="1">
+      <w:start w:val="1"/>
+      <w:numFmt w:val="lowerLetter"/>
+      <w:lvlText w:val="%5)"/>
+      <w:lvlJc w:val="left"/>
+      <w:pPr>
+        <w:ind w:left="2100" w:hanging="420"/>
+      </w:pPr>
+    </w:lvl>
+    <w:lvl w:ilvl="5" w:tplc="0409001B" w:tentative="1">
+      <w:start w:val="1"/>
+      <w:numFmt w:val="lowerRoman"/>
+      <w:lvlText w:val="%6."/>
+      <w:lvlJc w:val="right"/>
+      <w:pPr>
+        <w:ind w:left="2520" w:hanging="420"/>
+      </w:pPr>
+    </w:lvl>
+    <w:lvl w:ilvl="6" w:tplc="0409000F" w:tentative="1">
+      <w:start w:val="1"/>
+      <w:numFmt w:val="decimal"/>
+      <w:lvlText w:val="%7."/>
+      <w:lvlJc w:val="left"/>
+      <w:pPr>
+        <w:ind w:left="2940" w:hanging="420"/>
+      </w:pPr>
+    </w:lvl>
+    <w:lvl w:ilvl="7" w:tplc="04090019" w:tentative="1">
+      <w:start w:val="1"/>
+      <w:numFmt w:val="lowerLetter"/>
+      <w:lvlText w:val="%8)"/>
+      <w:lvlJc w:val="left"/>
+      <w:pPr>
+        <w:ind w:left="3360" w:hanging="420"/>
+      </w:pPr>
+    </w:lvl>
+    <w:lvl w:ilvl="8" w:tplc="0409001B" w:tentative="1">
+      <w:start w:val="1"/>
+      <w:numFmt w:val="lowerRoman"/>
+      <w:lvlText w:val="%9."/>
+      <w:lvlJc w:val="right"/>
+      <w:pPr>
+        <w:ind w:left="3780" w:hanging="420"/>
+      </w:pPr>
+    </w:lvl>
+  </w:abstractNum>
   <w:num w:numId="1">
     <w:abstractNumId w:val="0"/>
   </w:num>
@@ -1859,6 +2346,9 @@
   </w:num>
   <w:num w:numId="3">
     <w:abstractNumId w:val="2"/>
+  </w:num>
+  <w:num w:numId="4">
+    <w:abstractNumId w:val="3"/>
   </w:num>
 </w:numbering>
 </file>
@@ -2311,6 +2801,71 @@
       <w:color w:val="808080"/>
     </w:rPr>
   </w:style>
+  <w:style w:type="paragraph" w:styleId="a5">
+    <w:name w:val="header"/>
+    <w:basedOn w:val="a"/>
+    <w:link w:val="a6"/>
+    <w:uiPriority w:val="99"/>
+    <w:unhideWhenUsed/>
+    <w:rsid w:val="00E57279"/>
+    <w:pPr>
+      <w:pBdr>
+        <w:bottom w:val="single" w:sz="6" w:space="1" w:color="auto"/>
+      </w:pBdr>
+      <w:tabs>
+        <w:tab w:val="center" w:pos="4153"/>
+        <w:tab w:val="right" w:pos="8306"/>
+      </w:tabs>
+      <w:snapToGrid w:val="0"/>
+      <w:jc w:val="center"/>
+    </w:pPr>
+    <w:rPr>
+      <w:sz w:val="18"/>
+      <w:szCs w:val="18"/>
+    </w:rPr>
+  </w:style>
+  <w:style w:type="character" w:customStyle="1" w:styleId="a6">
+    <w:name w:val="页眉 字符"/>
+    <w:basedOn w:val="a0"/>
+    <w:link w:val="a5"/>
+    <w:uiPriority w:val="99"/>
+    <w:rsid w:val="00E57279"/>
+    <w:rPr>
+      <w:sz w:val="18"/>
+      <w:szCs w:val="18"/>
+    </w:rPr>
+  </w:style>
+  <w:style w:type="paragraph" w:styleId="a7">
+    <w:name w:val="footer"/>
+    <w:basedOn w:val="a"/>
+    <w:link w:val="a8"/>
+    <w:uiPriority w:val="99"/>
+    <w:unhideWhenUsed/>
+    <w:rsid w:val="00E57279"/>
+    <w:pPr>
+      <w:tabs>
+        <w:tab w:val="center" w:pos="4153"/>
+        <w:tab w:val="right" w:pos="8306"/>
+      </w:tabs>
+      <w:snapToGrid w:val="0"/>
+      <w:jc w:val="left"/>
+    </w:pPr>
+    <w:rPr>
+      <w:sz w:val="18"/>
+      <w:szCs w:val="18"/>
+    </w:rPr>
+  </w:style>
+  <w:style w:type="character" w:customStyle="1" w:styleId="a8">
+    <w:name w:val="页脚 字符"/>
+    <w:basedOn w:val="a0"/>
+    <w:link w:val="a7"/>
+    <w:uiPriority w:val="99"/>
+    <w:rsid w:val="00E57279"/>
+    <w:rPr>
+      <w:sz w:val="18"/>
+      <w:szCs w:val="18"/>
+    </w:rPr>
+  </w:style>
 </w:styles>
 </file>
 

</xml_diff>